<commit_message>
updated theory dream recall
</commit_message>
<xml_diff>
--- a/Vallat_PhD.docx
+++ b/Vallat_PhD.docx
@@ -8439,14 +8439,27 @@
       <w:r>
         <w:t xml:space="preserve">Figure </w:t>
       </w:r>
-      <w:fldSimple w:instr=" SEQ Figure \* ARABIC ">
-        <w:r>
-          <w:rPr>
-            <w:noProof/>
-          </w:rPr>
-          <w:t>1</w:t>
-        </w:r>
-      </w:fldSimple>
+      <w:r>
+        <w:fldChar w:fldCharType="begin"/>
+      </w:r>
+      <w:r>
+        <w:instrText xml:space="preserve"> SEQ Figure \* ARABIC </w:instrText>
+      </w:r>
+      <w:r>
+        <w:fldChar w:fldCharType="separate"/>
+      </w:r>
+      <w:r>
+        <w:rPr>
+          <w:noProof/>
+        </w:rPr>
+        <w:t>1</w:t>
+      </w:r>
+      <w:r>
+        <w:rPr>
+          <w:noProof/>
+        </w:rPr>
+        <w:fldChar w:fldCharType="end"/>
+      </w:r>
       <w:r>
         <w:t xml:space="preserve">: </w:t>
       </w:r>
@@ -9494,14 +9507,27 @@
       <w:r>
         <w:t xml:space="preserve">Figure </w:t>
       </w:r>
-      <w:fldSimple w:instr=" SEQ Figure \* ARABIC ">
-        <w:r>
-          <w:rPr>
-            <w:noProof/>
-          </w:rPr>
-          <w:t>2</w:t>
-        </w:r>
-      </w:fldSimple>
+      <w:r>
+        <w:fldChar w:fldCharType="begin"/>
+      </w:r>
+      <w:r>
+        <w:instrText xml:space="preserve"> SEQ Figure \* ARABIC </w:instrText>
+      </w:r>
+      <w:r>
+        <w:fldChar w:fldCharType="separate"/>
+      </w:r>
+      <w:r>
+        <w:rPr>
+          <w:noProof/>
+        </w:rPr>
+        <w:t>2</w:t>
+      </w:r>
+      <w:r>
+        <w:rPr>
+          <w:noProof/>
+        </w:rPr>
+        <w:fldChar w:fldCharType="end"/>
+      </w:r>
       <w:bookmarkEnd w:id="16"/>
       <w:r>
         <w:t xml:space="preserve">: </w:t>
@@ -10469,14 +10495,27 @@
       <w:r>
         <w:t xml:space="preserve">Figure </w:t>
       </w:r>
-      <w:fldSimple w:instr=" SEQ Figure \* ARABIC ">
-        <w:r>
-          <w:rPr>
-            <w:noProof/>
-          </w:rPr>
-          <w:t>3</w:t>
-        </w:r>
-      </w:fldSimple>
+      <w:r>
+        <w:fldChar w:fldCharType="begin"/>
+      </w:r>
+      <w:r>
+        <w:instrText xml:space="preserve"> SEQ Figure \* ARABIC </w:instrText>
+      </w:r>
+      <w:r>
+        <w:fldChar w:fldCharType="separate"/>
+      </w:r>
+      <w:r>
+        <w:rPr>
+          <w:noProof/>
+        </w:rPr>
+        <w:t>3</w:t>
+      </w:r>
+      <w:r>
+        <w:rPr>
+          <w:noProof/>
+        </w:rPr>
+        <w:fldChar w:fldCharType="end"/>
+      </w:r>
       <w:r>
         <w:t xml:space="preserve">: Lesion maps associated with cessation vs preservation of dreaming. </w:t>
       </w:r>
@@ -10646,14 +10685,27 @@
       <w:r>
         <w:t xml:space="preserve">Table </w:t>
       </w:r>
-      <w:fldSimple w:instr=" SEQ Table \* ARABIC ">
-        <w:r>
-          <w:rPr>
-            <w:noProof/>
-          </w:rPr>
-          <w:t>1</w:t>
-        </w:r>
-      </w:fldSimple>
+      <w:r>
+        <w:fldChar w:fldCharType="begin"/>
+      </w:r>
+      <w:r>
+        <w:instrText xml:space="preserve"> SEQ Table \* ARABIC </w:instrText>
+      </w:r>
+      <w:r>
+        <w:fldChar w:fldCharType="separate"/>
+      </w:r>
+      <w:r>
+        <w:rPr>
+          <w:noProof/>
+        </w:rPr>
+        <w:t>1</w:t>
+      </w:r>
+      <w:r>
+        <w:rPr>
+          <w:noProof/>
+        </w:rPr>
+        <w:fldChar w:fldCharType="end"/>
+      </w:r>
       <w:bookmarkEnd w:id="21"/>
       <w:r>
         <w:t xml:space="preserve">: A brief description of sleep mentation in their typical order of placement during the sleep cycle. </w:t>
@@ -13299,10 +13351,12 @@
         <w:pStyle w:val="Titre2"/>
       </w:pPr>
       <w:bookmarkStart w:id="33" w:name="_Toc490466279"/>
+      <w:bookmarkStart w:id="34" w:name="_Ref490596313"/>
       <w:r>
         <w:t>Psychological factors</w:t>
       </w:r>
       <w:bookmarkEnd w:id="33"/>
+      <w:bookmarkEnd w:id="34"/>
     </w:p>
     <w:p>
       <w:r>
@@ -13466,10 +13520,12 @@
       <w:pPr>
         <w:pStyle w:val="Titre2"/>
       </w:pPr>
-      <w:bookmarkStart w:id="34" w:name="_Toc490466280"/>
+      <w:bookmarkStart w:id="35" w:name="_Toc490466280"/>
+      <w:bookmarkStart w:id="36" w:name="_Ref490595152"/>
       <w:r>
         <w:t>Sleep parameters</w:t>
       </w:r>
+      <w:bookmarkEnd w:id="36"/>
     </w:p>
     <w:p>
       <w:r>
@@ -13657,112 +13713,125 @@
       <w:pPr>
         <w:pStyle w:val="Lgende"/>
       </w:pPr>
-      <w:bookmarkStart w:id="35" w:name="_Ref490486386"/>
+      <w:bookmarkStart w:id="37" w:name="_Ref490486386"/>
       <w:r>
         <w:t xml:space="preserve">Figure </w:t>
       </w:r>
-      <w:fldSimple w:instr=" SEQ Figure \* ARABIC ">
-        <w:r>
-          <w:rPr>
-            <w:noProof/>
-          </w:rPr>
-          <w:t>5</w:t>
-        </w:r>
-      </w:fldSimple>
+      <w:r>
+        <w:fldChar w:fldCharType="begin"/>
+      </w:r>
+      <w:r>
+        <w:instrText xml:space="preserve"> SEQ Figure \* ARABIC </w:instrText>
+      </w:r>
+      <w:r>
+        <w:fldChar w:fldCharType="separate"/>
+      </w:r>
+      <w:r>
+        <w:rPr>
+          <w:noProof/>
+        </w:rPr>
+        <w:t>5</w:t>
+      </w:r>
+      <w:r>
+        <w:rPr>
+          <w:noProof/>
+        </w:rPr>
+        <w:fldChar w:fldCharType="end"/>
+      </w:r>
+      <w:bookmarkEnd w:id="37"/>
+      <w:r>
+        <w:t>: Hypnograms of three representative HR (left) and three representative LR (right).</w:t>
+      </w:r>
+      <w:r>
+        <w:rPr>
+          <w:b w:val="0"/>
+        </w:rPr>
+        <w:t xml:space="preserve"> </w:t>
+      </w:r>
+      <w:r>
+        <w:rPr>
+          <w:b w:val="0"/>
+        </w:rPr>
+        <w:t xml:space="preserve">Full night PSG recordings were acquired in the sleep lab in 18 HRs and 18 LRs. </w:t>
+      </w:r>
+      <w:r>
+        <w:rPr>
+          <w:b w:val="0"/>
+        </w:rPr>
+        <w:t xml:space="preserve">Wake: wakefulness (black); N1, N2, and N3: sleep stages N1 (very light gray), N2 (light gray), and N3 (dark gray), respectively; REM: REM sleep (medium gray); Ind: pages for which the dominant sleep stage could not be determined; Mvts: movements. From these 6 examples, it can be observed that the wakefulness periods during the sleep period time are longer in </w:t>
+      </w:r>
+      <w:r>
+        <w:rPr>
+          <w:b w:val="0"/>
+        </w:rPr>
+        <w:t>HR</w:t>
+      </w:r>
+      <w:r>
+        <w:rPr>
+          <w:b w:val="0"/>
+        </w:rPr>
+        <w:t xml:space="preserve"> than in </w:t>
+      </w:r>
+      <w:r>
+        <w:rPr>
+          <w:b w:val="0"/>
+        </w:rPr>
+        <w:t>LR</w:t>
+      </w:r>
+      <w:r>
+        <w:rPr>
+          <w:b w:val="0"/>
+        </w:rPr>
+        <w:t xml:space="preserve">. Adapted from </w:t>
+      </w:r>
+      <w:r>
+        <w:rPr>
+          <w:b w:val="0"/>
+        </w:rPr>
+        <w:fldChar w:fldCharType="begin"/>
+      </w:r>
+      <w:r>
+        <w:rPr>
+          <w:b w:val="0"/>
+        </w:rPr>
+        <w:instrText xml:space="preserve"> ADDIN ZOTERO_ITEM CSL_CITATION {"citationID":"tqLTVjxU","properties":{"formattedCitation":"(Eichenlaub et al. 2014, 20)","plainCitation":"(Eichenlaub et al. 2014, 20)"},"citationItems":[{"id":72,"uris":["http://zotero.org/users/2461669/items/EAR73HXH"],"uri":["http://zotero.org/users/2461669/items/EAR73HXH"],"itemData":{"id":72,"type":"article-journal","title":"Brain Reactivity Differentiates Subjects with High and Low Dream Recall Frequencies during Both Sleep and Wakefulness","container-title":"Cerebral Cortex","page":"1206-1215","volume":"24","issue":"5","source":"CrossRef","DOI":"10.1093/cercor/bhs388","ISSN":"1047-3211, 1460-2199","language":"en","author":[{"family":"Eichenlaub","given":"Jean-Baptiste"},{"family":"Bertrand","given":"Olivier"},{"family":"Morlet","given":"Dominique"},{"family":"Ruby","given":"Perrine"}],"issued":{"date-parts":[["2014",5,1]]}},"locator":"20"}],"schema":"https://github.com/citation-style-language/schema/raw/master/csl-citation.json"} </w:instrText>
+      </w:r>
+      <w:r>
+        <w:rPr>
+          <w:b w:val="0"/>
+        </w:rPr>
+        <w:fldChar w:fldCharType="separate"/>
+      </w:r>
+      <w:r>
+        <w:rPr>
+          <w:b w:val="0"/>
+        </w:rPr>
+        <w:t>Eichenlaub et al. (2014</w:t>
+      </w:r>
+      <w:r>
+        <w:rPr>
+          <w:b w:val="0"/>
+        </w:rPr>
+        <w:fldChar w:fldCharType="end"/>
+      </w:r>
+      <w:r>
+        <w:rPr>
+          <w:b w:val="0"/>
+        </w:rPr>
+        <w:t>)</w:t>
+      </w:r>
+    </w:p>
+    <w:p>
+      <w:pPr>
+        <w:pStyle w:val="Titre2"/>
+      </w:pPr>
+      <w:r>
+        <w:t>Neurop</w:t>
+      </w:r>
+      <w:r>
+        <w:t>hysiological parameters</w:t>
+      </w:r>
       <w:bookmarkEnd w:id="35"/>
-      <w:r>
-        <w:t>: Hypnograms of three representative HR (left) and three representative LR (right).</w:t>
-      </w:r>
-      <w:r>
-        <w:rPr>
-          <w:b w:val="0"/>
-        </w:rPr>
-        <w:t xml:space="preserve"> </w:t>
-      </w:r>
-      <w:r>
-        <w:rPr>
-          <w:b w:val="0"/>
-        </w:rPr>
-        <w:t xml:space="preserve">Full night PSG recordings were acquired in the sleep lab in 18 HRs and 18 LRs. </w:t>
-      </w:r>
-      <w:r>
-        <w:rPr>
-          <w:b w:val="0"/>
-        </w:rPr>
-        <w:t xml:space="preserve">Wake: wakefulness (black); N1, N2, and N3: sleep stages N1 (very light gray), N2 (light gray), and N3 (dark gray), respectively; REM: REM sleep (medium gray); Ind: pages for which the dominant sleep stage could not be determined; Mvts: movements. From these 6 examples, it can be observed that the wakefulness periods during the sleep period time are longer in </w:t>
-      </w:r>
-      <w:r>
-        <w:rPr>
-          <w:b w:val="0"/>
-        </w:rPr>
-        <w:t>HR</w:t>
-      </w:r>
-      <w:r>
-        <w:rPr>
-          <w:b w:val="0"/>
-        </w:rPr>
-        <w:t xml:space="preserve"> than in </w:t>
-      </w:r>
-      <w:r>
-        <w:rPr>
-          <w:b w:val="0"/>
-        </w:rPr>
-        <w:t>LR</w:t>
-      </w:r>
-      <w:r>
-        <w:rPr>
-          <w:b w:val="0"/>
-        </w:rPr>
-        <w:t xml:space="preserve">. Adapted from </w:t>
-      </w:r>
-      <w:r>
-        <w:rPr>
-          <w:b w:val="0"/>
-        </w:rPr>
-        <w:fldChar w:fldCharType="begin"/>
-      </w:r>
-      <w:r>
-        <w:rPr>
-          <w:b w:val="0"/>
-        </w:rPr>
-        <w:instrText xml:space="preserve"> ADDIN ZOTERO_ITEM CSL_CITATION {"citationID":"tqLTVjxU","properties":{"formattedCitation":"(Eichenlaub et al. 2014, 20)","plainCitation":"(Eichenlaub et al. 2014, 20)"},"citationItems":[{"id":72,"uris":["http://zotero.org/users/2461669/items/EAR73HXH"],"uri":["http://zotero.org/users/2461669/items/EAR73HXH"],"itemData":{"id":72,"type":"article-journal","title":"Brain Reactivity Differentiates Subjects with High and Low Dream Recall Frequencies during Both Sleep and Wakefulness","container-title":"Cerebral Cortex","page":"1206-1215","volume":"24","issue":"5","source":"CrossRef","DOI":"10.1093/cercor/bhs388","ISSN":"1047-3211, 1460-2199","language":"en","author":[{"family":"Eichenlaub","given":"Jean-Baptiste"},{"family":"Bertrand","given":"Olivier"},{"family":"Morlet","given":"Dominique"},{"family":"Ruby","given":"Perrine"}],"issued":{"date-parts":[["2014",5,1]]}},"locator":"20"}],"schema":"https://github.com/citation-style-language/schema/raw/master/csl-citation.json"} </w:instrText>
-      </w:r>
-      <w:r>
-        <w:rPr>
-          <w:b w:val="0"/>
-        </w:rPr>
-        <w:fldChar w:fldCharType="separate"/>
-      </w:r>
-      <w:r>
-        <w:rPr>
-          <w:b w:val="0"/>
-        </w:rPr>
-        <w:t>Eichenlaub et al. (2014</w:t>
-      </w:r>
-      <w:r>
-        <w:rPr>
-          <w:b w:val="0"/>
-        </w:rPr>
-        <w:fldChar w:fldCharType="end"/>
-      </w:r>
-      <w:r>
-        <w:rPr>
-          <w:b w:val="0"/>
-        </w:rPr>
-        <w:t>)</w:t>
-      </w:r>
-    </w:p>
-    <w:p>
-      <w:pPr>
-        <w:pStyle w:val="Titre2"/>
-      </w:pPr>
-      <w:r>
-        <w:t>Neurop</w:t>
-      </w:r>
-      <w:r>
-        <w:t>hysiological parameters</w:t>
-      </w:r>
-      <w:bookmarkEnd w:id="34"/>
     </w:p>
     <w:p>
       <w:r>
@@ -14184,19 +14253,32 @@
       <w:pPr>
         <w:pStyle w:val="Lgende"/>
       </w:pPr>
-      <w:bookmarkStart w:id="36" w:name="_Ref490488662"/>
+      <w:bookmarkStart w:id="38" w:name="_Ref490488662"/>
       <w:r>
         <w:t xml:space="preserve">Figure </w:t>
       </w:r>
-      <w:fldSimple w:instr=" SEQ Figure \* ARABIC ">
-        <w:r>
-          <w:rPr>
-            <w:noProof/>
-          </w:rPr>
-          <w:t>6</w:t>
-        </w:r>
-      </w:fldSimple>
-      <w:bookmarkEnd w:id="36"/>
+      <w:r>
+        <w:fldChar w:fldCharType="begin"/>
+      </w:r>
+      <w:r>
+        <w:instrText xml:space="preserve"> SEQ Figure \* ARABIC </w:instrText>
+      </w:r>
+      <w:r>
+        <w:fldChar w:fldCharType="separate"/>
+      </w:r>
+      <w:r>
+        <w:rPr>
+          <w:noProof/>
+        </w:rPr>
+        <w:t>6</w:t>
+      </w:r>
+      <w:r>
+        <w:rPr>
+          <w:noProof/>
+        </w:rPr>
+        <w:fldChar w:fldCharType="end"/>
+      </w:r>
+      <w:bookmarkEnd w:id="38"/>
       <w:r>
         <w:t>: Summary of the results obtained in Eichenlaub's PhD thesis</w:t>
       </w:r>
@@ -14350,11 +14432,9 @@
       <w:pPr>
         <w:pStyle w:val="Titre2"/>
       </w:pPr>
-      <w:bookmarkStart w:id="37" w:name="_Toc490466272"/>
-      <w:r>
-        <w:t>Psychanalysis</w:t>
-      </w:r>
-      <w:bookmarkEnd w:id="37"/>
+      <w:r>
+        <w:t>Freud’s repression hypothesis</w:t>
+      </w:r>
     </w:p>
     <w:p>
       <w:r>
@@ -14449,21 +14529,411 @@
       <w:pPr>
         <w:pStyle w:val="Titre2"/>
       </w:pPr>
-      <w:bookmarkStart w:id="38" w:name="_Toc490466273"/>
-      <w:r>
-        <w:t>The state-shift hypothesis</w:t>
-      </w:r>
-      <w:bookmarkEnd w:id="38"/>
-    </w:p>
-    <w:p>
-      <w:r>
-        <w:t>The state-shift hypothesis was proposed by</w:t>
-      </w:r>
-      <w:r>
-        <w:t xml:space="preserve"> Koukkou and Lehmann in the eighties</w:t>
-      </w:r>
-      <w:r>
-        <w:t xml:space="preserve">. According to them, </w:t>
+      <w:r>
+        <w:t>L</w:t>
+      </w:r>
+      <w:r>
+        <w:t>ife-style hypothesis</w:t>
+      </w:r>
+    </w:p>
+    <w:p>
+      <w:r>
+        <w:t xml:space="preserve">Schonbar was one of the first to investigate the psychological correlates of differential DRF. She proposed </w:t>
+      </w:r>
+      <w:r>
+        <w:t xml:space="preserve">that </w:t>
+      </w:r>
+      <w:r>
+        <w:t>DRF can be better explained as part of a general life-style and personality traits</w:t>
+      </w:r>
+      <w:r>
+        <w:t xml:space="preserve"> </w:t>
+      </w:r>
+      <w:r>
+        <w:fldChar w:fldCharType="begin"/>
+      </w:r>
+      <w:r>
+        <w:instrText xml:space="preserve"> ADDIN ZOTERO_ITEM CSL_CITATION {"citationID":"IsnJnIUe","properties":{"formattedCitation":"(Schonbar 1965)","plainCitation":"(Schonbar 1965)"},"citationItems":[{"id":1268,"uris":["http://zotero.org/users/2461669/items/TCS6W2RU"],"uri":["http://zotero.org/users/2461669/items/TCS6W2RU"],"itemData":{"id":1268,"type":"article-journal","title":"Differential dream recall frequency as a component of\" life style\".","container-title":"Journal of Consulting Psychology","page":"468","volume":"29","issue":"5","author":[{"family":"Schonbar","given":"Rosalea A."}],"issued":{"date-parts":[["1965"]]}}}],"schema":"https://github.com/citation-style-language/schema/raw/master/csl-citation.json"} </w:instrText>
+      </w:r>
+      <w:r>
+        <w:fldChar w:fldCharType="separate"/>
+      </w:r>
+      <w:r>
+        <w:t>(Schonbar 1965)</w:t>
+      </w:r>
+      <w:r>
+        <w:fldChar w:fldCharType="end"/>
+      </w:r>
+      <w:r>
+        <w:t xml:space="preserve">. </w:t>
+      </w:r>
+      <w:r>
+        <w:t xml:space="preserve">According to her work, </w:t>
+      </w:r>
+      <w:r>
+        <w:t>high dream recallers are characterized by an ‘inner-acceptant’ life-style, which involves h</w:t>
+      </w:r>
+      <w:r>
+        <w:t>igher creativity, introspection, fantasy proneness and openness to experience</w:t>
+      </w:r>
+      <w:bookmarkStart w:id="39" w:name="_Toc490466274"/>
+      <w:r>
+        <w:t>. This hypothesis has been corroborated b</w:t>
+      </w:r>
+      <w:r>
+        <w:t xml:space="preserve">y several experimental studies that reported a positive association between DRF on one hand and openness to experience, absorption and creativity on the other hand (see section </w:t>
+      </w:r>
+      <w:r>
+        <w:fldChar w:fldCharType="begin"/>
+      </w:r>
+      <w:r>
+        <w:instrText xml:space="preserve"> REF _Ref490596313 \r \h </w:instrText>
+      </w:r>
+      <w:r>
+        <w:fldChar w:fldCharType="separate"/>
+      </w:r>
+      <w:r>
+        <w:t>II. 3. A</w:t>
+      </w:r>
+      <w:r>
+        <w:fldChar w:fldCharType="end"/>
+      </w:r>
+      <w:r>
+        <w:t xml:space="preserve">). </w:t>
+      </w:r>
+    </w:p>
+    <w:p>
+      <w:pPr>
+        <w:pStyle w:val="Titre2"/>
+      </w:pPr>
+      <w:r>
+        <w:t>Salience hypothesis</w:t>
+      </w:r>
+    </w:p>
+    <w:p>
+      <w:r>
+        <w:t xml:space="preserve">Based on </w:t>
+      </w:r>
+      <w:r>
+        <w:t>the idea that the principles of waking memory apply to dream recall</w:t>
+      </w:r>
+      <w:r>
+        <w:t xml:space="preserve">, Cohen developed in the seventies the interference hypothesis </w:t>
+      </w:r>
+      <w:r>
+        <w:fldChar w:fldCharType="begin"/>
+      </w:r>
+      <w:r>
+        <w:instrText xml:space="preserve"> ADDIN ZOTERO_ITEM CSL_CITATION {"citationID":"qLwXslb9","properties":{"formattedCitation":"(Cohen and Wolfe 1973)","plainCitation":"(Cohen and Wolfe 1973)"},"citationItems":[{"id":1270,"uris":["http://zotero.org/users/2461669/items/7987E6JE"],"uri":["http://zotero.org/users/2461669/items/7987E6JE"],"itemData":{"id":1270,"type":"article-journal","title":"Dream recall and repression: Evidence for an alternative hypothesis.","container-title":"Journal of Consulting and Clinical Psychology","page":"349","volume":"41","issue":"3","author":[{"family":"Cohen","given":"David B."},{"family":"Wolfe","given":"Gary"}],"issued":{"date-parts":[["1973"]]}}}],"schema":"https://github.com/citation-style-language/schema/raw/master/csl-citation.json"} </w:instrText>
+      </w:r>
+      <w:r>
+        <w:fldChar w:fldCharType="separate"/>
+      </w:r>
+      <w:r>
+        <w:t>(Cohen and Wolfe 1973)</w:t>
+      </w:r>
+      <w:r>
+        <w:fldChar w:fldCharType="end"/>
+      </w:r>
+      <w:r>
+        <w:t xml:space="preserve"> </w:t>
+      </w:r>
+      <w:r>
+        <w:t>followed by</w:t>
+      </w:r>
+      <w:r>
+        <w:t xml:space="preserve"> the salience hypothesis </w:t>
+      </w:r>
+      <w:r>
+        <w:fldChar w:fldCharType="begin"/>
+      </w:r>
+      <w:r>
+        <w:instrText xml:space="preserve"> ADDIN ZOTERO_ITEM CSL_CITATION {"citationID":"uwhkqgtd","properties":{"formattedCitation":"(Cohen and MacNeilage 1974)","plainCitation":"(Cohen and MacNeilage 1974)"},"citationItems":[{"id":1269,"uris":["http://zotero.org/users/2461669/items/6I9X84J6"],"uri":["http://zotero.org/users/2461669/items/6I9X84J6"],"itemData":{"id":1269,"type":"article-journal","title":"A test of the salience hypothesis of dream recall.","container-title":"Journal of Consulting and Clinical Psychology","page":"699","volume":"42","issue":"5","author":[{"family":"Cohen","given":"David B."},{"family":"MacNeilage","given":"Peter F."}],"issued":{"date-parts":[["1974"]]}}}],"schema":"https://github.com/citation-style-language/schema/raw/master/csl-citation.json"} </w:instrText>
+      </w:r>
+      <w:r>
+        <w:fldChar w:fldCharType="separate"/>
+      </w:r>
+      <w:r>
+        <w:t>(Cohen and MacNeilage 1974)</w:t>
+      </w:r>
+      <w:r>
+        <w:fldChar w:fldCharType="end"/>
+      </w:r>
+      <w:r>
+        <w:t xml:space="preserve">. </w:t>
+      </w:r>
+      <w:r>
+        <w:t xml:space="preserve">The interference hypothesis postulates that the dream memory trace remains so long as there is no </w:t>
+      </w:r>
+      <w:r>
+        <w:t>distraction or interfe</w:t>
+      </w:r>
+      <w:r>
+        <w:t>rence. Otherwise, dreams are forgotten in order to maximize the memory capacity for the day ahead.</w:t>
+      </w:r>
+      <w:r>
+        <w:t xml:space="preserve"> In other word, the dreamer must pay attention immediately after awakening to the dream.</w:t>
+      </w:r>
+      <w:r>
+        <w:t xml:space="preserve"> </w:t>
+      </w:r>
+    </w:p>
+    <w:p>
+      <w:r>
+        <w:t>Cohen extended this idea</w:t>
+      </w:r>
+      <w:r>
+        <w:t xml:space="preserve"> </w:t>
+      </w:r>
+      <w:r>
+        <w:t xml:space="preserve">in the salience hypothesis, which emphasizes dream content and states that </w:t>
+      </w:r>
+      <w:r>
+        <w:t>the more salient a dream</w:t>
+      </w:r>
+      <w:r>
+        <w:t xml:space="preserve"> </w:t>
+      </w:r>
+      <w:r>
+        <w:t>(e.g. a vivid</w:t>
+      </w:r>
+      <w:r>
+        <w:t>, bizarre, and highly emotional dream)</w:t>
+      </w:r>
+      <w:r>
+        <w:t>,</w:t>
+      </w:r>
+      <w:r>
+        <w:t xml:space="preserve"> and the less interferences there are during the recall process, </w:t>
+      </w:r>
+      <w:r>
+        <w:t xml:space="preserve">the more likely </w:t>
+      </w:r>
+      <w:r>
+        <w:t>the dream</w:t>
+      </w:r>
+      <w:r>
+        <w:t xml:space="preserve"> is to be recalled. </w:t>
+      </w:r>
+      <w:r>
+        <w:t xml:space="preserve">Several </w:t>
+      </w:r>
+      <w:r>
+        <w:t>findings are in favor of</w:t>
+      </w:r>
+      <w:r>
+        <w:t xml:space="preserve"> this hypothesis. </w:t>
+      </w:r>
+      <w:r>
+        <w:t>For example, it has been shown that</w:t>
+      </w:r>
+      <w:r>
+        <w:t xml:space="preserve"> bizarreness</w:t>
+      </w:r>
+      <w:r>
+        <w:t xml:space="preserve"> </w:t>
+      </w:r>
+      <w:r>
+        <w:fldChar w:fldCharType="begin"/>
+      </w:r>
+      <w:r>
+        <w:instrText xml:space="preserve"> ADDIN ZOTERO_ITEM CSL_CITATION {"citationID":"ZaWZqMYU","properties":{"formattedCitation":"(Cipolli et al. 1993)","plainCitation":"(Cipolli et al. 1993)"},"citationItems":[{"id":1275,"uris":["http://zotero.org/users/2461669/items/GCRSCE8B"],"uri":["http://zotero.org/users/2461669/items/GCRSCE8B"],"itemData":{"id":1275,"type":"article-journal","title":"Bizarreness effect in dream recall","container-title":"Sleep","page":"163–170","volume":"16","issue":"2","source":"Google Scholar","author":[{"family":"Cipolli","given":"Carlo"},{"family":"Bolzani","given":"Roberto"},{"family":"Comoldi","given":"Cesare"},{"family":"Beni","given":"Rossana De"},{"family":"Fagioli","given":"Iino"}],"issued":{"date-parts":[["1993"]]}}}],"schema":"https://github.com/citation-style-language/schema/raw/master/csl-citation.json"} </w:instrText>
+      </w:r>
+      <w:r>
+        <w:fldChar w:fldCharType="separate"/>
+      </w:r>
+      <w:r>
+        <w:t>(Cipolli et al. 1993)</w:t>
+      </w:r>
+      <w:r>
+        <w:fldChar w:fldCharType="end"/>
+      </w:r>
+      <w:r>
+        <w:t xml:space="preserve"> and emotionality</w:t>
+      </w:r>
+      <w:r>
+        <w:t xml:space="preserve"> </w:t>
+      </w:r>
+      <w:r>
+        <w:fldChar w:fldCharType="begin"/>
+      </w:r>
+      <w:r>
+        <w:instrText xml:space="preserve"> ADDIN ZOTERO_ITEM CSL_CITATION {"citationID":"H4LrGomY","properties":{"formattedCitation":"(Schredl and Doll 1998)","plainCitation":"(Schredl and Doll 1998)"},"citationItems":[{"id":1276,"uris":["http://zotero.org/users/2461669/items/PFQG29WZ"],"uri":["http://zotero.org/users/2461669/items/PFQG29WZ"],"itemData":{"id":1276,"type":"article-journal","title":"Emotions in diary dreams","container-title":"Consciousness and cognition","page":"634-646","volume":"7","issue":"4","author":[{"family":"Schredl","given":"Michael"},{"family":"Doll","given":"Evelyn"}],"issued":{"date-parts":[["1998"]]}}}],"schema":"https://github.com/citation-style-language/schema/raw/master/csl-citation.json"} </w:instrText>
+      </w:r>
+      <w:r>
+        <w:fldChar w:fldCharType="separate"/>
+      </w:r>
+      <w:r>
+        <w:t>(Schredl and Doll 1998)</w:t>
+      </w:r>
+      <w:r>
+        <w:fldChar w:fldCharType="end"/>
+      </w:r>
+      <w:r>
+        <w:t xml:space="preserve"> enhance recall of dream content</w:t>
+      </w:r>
+      <w:r>
+        <w:t xml:space="preserve">. </w:t>
+      </w:r>
+      <w:r>
+        <w:t xml:space="preserve">More recently, Parke and Horton (2009) have studied the combined effect of interference and salience processes on dream recall. </w:t>
+      </w:r>
+      <w:r>
+        <w:t>The findings suggest that a link is present, as the more interference experienced has tended to reduce the length of the dream recall in turn reducing the reported salience</w:t>
+      </w:r>
+      <w:r>
+        <w:t>.</w:t>
+      </w:r>
+    </w:p>
+    <w:p>
+      <w:pPr>
+        <w:pStyle w:val="Titre2"/>
+      </w:pPr>
+      <w:r>
+        <w:t>Arousal-retrieval</w:t>
+      </w:r>
+      <w:r>
+        <w:t xml:space="preserve"> model</w:t>
+      </w:r>
+    </w:p>
+    <w:p>
+      <w:r>
+        <w:t xml:space="preserve">Koulack and Goodenough </w:t>
+      </w:r>
+      <w:r>
+        <w:t>(1976) prop</w:t>
+      </w:r>
+      <w:r>
+        <w:t>osed in their so-called arousal-</w:t>
+      </w:r>
+      <w:r>
+        <w:t xml:space="preserve">retrieval model that </w:t>
+      </w:r>
+      <w:r>
+        <w:t>a short period of wakefulness</w:t>
+      </w:r>
+      <w:r>
+        <w:t xml:space="preserve"> (arousal) </w:t>
+      </w:r>
+      <w:r>
+        <w:t xml:space="preserve">must occur </w:t>
+      </w:r>
+      <w:r>
+        <w:t>immediately after</w:t>
+      </w:r>
+      <w:r>
+        <w:t xml:space="preserve"> dreaming in order to transfer the dream content from short-term memory to long term memory</w:t>
+      </w:r>
+      <w:r>
+        <w:t>.</w:t>
+      </w:r>
+      <w:r>
+        <w:t xml:space="preserve"> Furthermore, they drew on </w:t>
+      </w:r>
+      <w:r>
+        <w:t>Cohen’s work</w:t>
+      </w:r>
+      <w:r>
+        <w:t xml:space="preserve"> to propose that </w:t>
+      </w:r>
+      <w:r>
+        <w:t>the salience of dream content a</w:t>
+      </w:r>
+      <w:r>
+        <w:t>nd lack of interferences</w:t>
+      </w:r>
+      <w:r>
+        <w:t xml:space="preserve"> during the recall process</w:t>
+      </w:r>
+      <w:r>
+        <w:t xml:space="preserve"> </w:t>
+      </w:r>
+      <w:r>
+        <w:t>were critical for a successful</w:t>
+      </w:r>
+      <w:r>
+        <w:t xml:space="preserve"> recall </w:t>
+      </w:r>
+      <w:r>
+        <w:t>of the stored dream</w:t>
+      </w:r>
+      <w:r>
+        <w:t xml:space="preserve"> (retrieval). </w:t>
+      </w:r>
+      <w:r>
+        <w:t xml:space="preserve">The arousal-retrieval model has received great support from the literature. </w:t>
+      </w:r>
+      <w:r>
+        <w:t xml:space="preserve">First, nocturnal awakening has been </w:t>
+      </w:r>
+      <w:r>
+        <w:t>positively associated with DRF. Using retrospective evaluation, Schredl et al. (2003) found a positive correlation between t</w:t>
+      </w:r>
+      <w:r>
+        <w:t xml:space="preserve">he number of nocturnal awakenings </w:t>
+      </w:r>
+      <w:r>
+        <w:t>and DRF.</w:t>
+      </w:r>
+      <w:r>
+        <w:t xml:space="preserve"> Using objective PSG recordings over a full night of sleep in the lab, Eichenlaub et al. (2014) found that high dream recallers demonstrated more intra-sleep wakefulness and longer nocturnal awakenings than low dream recallers</w:t>
+      </w:r>
+      <w:r>
+        <w:t xml:space="preserve"> </w:t>
+      </w:r>
+      <w:r>
+        <w:t xml:space="preserve">(see </w:t>
+      </w:r>
+      <w:r>
+        <w:t>section</w:t>
+      </w:r>
+      <w:r>
+        <w:t xml:space="preserve"> </w:t>
+      </w:r>
+      <w:r>
+        <w:fldChar w:fldCharType="begin"/>
+      </w:r>
+      <w:r>
+        <w:instrText xml:space="preserve"> REF _Ref490595152 \r \h </w:instrText>
+      </w:r>
+      <w:r>
+        <w:fldChar w:fldCharType="separate"/>
+      </w:r>
+      <w:r>
+        <w:t>II. 3. B</w:t>
+      </w:r>
+      <w:r>
+        <w:fldChar w:fldCharType="end"/>
+      </w:r>
+      <w:r>
+        <w:t>)</w:t>
+      </w:r>
+    </w:p>
+    <w:p>
+      <w:pPr>
+        <w:pStyle w:val="Titre2"/>
+      </w:pPr>
+      <w:bookmarkStart w:id="40" w:name="_Toc490466273"/>
+      <w:r>
+        <w:t>S</w:t>
+      </w:r>
+      <w:r>
+        <w:t>tate-shift hypothesis</w:t>
+      </w:r>
+      <w:bookmarkEnd w:id="40"/>
+    </w:p>
+    <w:p>
+      <w:r>
+        <w:t xml:space="preserve">Extending these arousal-based ideas, Koukkou and Lehmann (1983) proposed the state-shift hypothesis which </w:t>
+      </w:r>
+      <w:r>
+        <w:t>emphasizes</w:t>
+      </w:r>
+      <w:r>
+        <w:t xml:space="preserve"> the state dependent effects of dream recall rather than short-term memory. </w:t>
+      </w:r>
+      <w:r>
+        <w:t xml:space="preserve">According to them, </w:t>
       </w:r>
       <w:r>
         <w:rPr>
@@ -14517,26 +14987,10 @@
         <w:fldChar w:fldCharType="end"/>
       </w:r>
       <w:r>
-        <w:t xml:space="preserve">. </w:t>
-      </w:r>
-      <w:r>
-        <w:t xml:space="preserve">Consequently, the closer two functional states are, the better is the transference of information. </w:t>
-      </w:r>
-      <w:r>
-        <w:t>This could explain higher rates of dream recall following REM sleep (which is functionally close to wakefulness) than NREM sleep</w:t>
-      </w:r>
-      <w:r>
-        <w:t xml:space="preserve"> (</w:t>
-      </w:r>
-      <w:r>
-        <w:t>and especially N3 sleep in which cortical activity is very different from wakefulness</w:t>
-      </w:r>
-      <w:r>
-        <w:t>)</w:t>
-      </w:r>
-      <w:r>
-        <w:t xml:space="preserve">. </w:t>
-      </w:r>
+        <w:t xml:space="preserve">. Consequently, the closer two functional states are, the better is the transference of information. This could explain higher rates of dream recall following REM sleep (which is functionally close to wakefulness) than NREM sleep (and especially N3 sleep in which cortical activity is very different from wakefulness). </w:t>
+      </w:r>
+    </w:p>
+    <w:p>
       <w:r>
         <w:rPr>
           <w:color w:val="FF0000"/>
@@ -14549,392 +15003,286 @@
         <w:pStyle w:val="Titre2"/>
       </w:pPr>
       <w:r>
-        <w:t>L</w:t>
-      </w:r>
-      <w:r>
-        <w:t>ife-style hypothesis</w:t>
-      </w:r>
-    </w:p>
-    <w:p>
-      <w:r>
-        <w:t xml:space="preserve">Schonbar was one of the first to investigate the psychological correlates of differential DRF. She proposed that high dream recallers are characterized by an ‘inner-acceptant’ life-style, which involves higher creativity, introversion, fantasy and field independence </w:t>
-      </w:r>
-      <w:bookmarkStart w:id="39" w:name="_Toc490466274"/>
-      <w:r>
-        <w:fldChar w:fldCharType="begin"/>
-      </w:r>
-      <w:r>
-        <w:instrText xml:space="preserve"> ADDIN ZOTERO_ITEM CSL_CITATION {"citationID":"xzw3jSFC","properties":{"formattedCitation":"(Schonbar 1965)","plainCitation":"(Schonbar 1965)"},"citationItems":[{"id":1268,"uris":["http://zotero.org/users/2461669/items/TCS6W2RU"],"uri":["http://zotero.org/users/2461669/items/TCS6W2RU"],"itemData":{"id":1268,"type":"article-journal","title":"Differential dream recall frequency as a component of\" life style\".","container-title":"Journal of Consulting Psychology","page":"468","volume":"29","issue":"5","author":[{"family":"Schonbar","given":"Rosalea A."}],"issued":{"date-parts":[["1965"]]}}}],"schema":"https://github.com/citation-style-language/schema/raw/master/csl-citation.json"} </w:instrText>
-      </w:r>
-      <w:r>
-        <w:fldChar w:fldCharType="separate"/>
-      </w:r>
-      <w:r>
-        <w:t>(Schonbar 1965)</w:t>
-      </w:r>
-      <w:r>
-        <w:fldChar w:fldCharType="end"/>
+        <w:t xml:space="preserve">Towards a </w:t>
+      </w:r>
+      <w:r>
+        <w:t>unifying theory of dream recall</w:t>
+      </w:r>
+    </w:p>
+    <w:p>
+      <w:r>
+        <w:rPr>
+          <w:color w:val="FF0000"/>
+        </w:rPr>
+        <w:t>They range from relating to the content of the dream (Freud’s repression (1900) and Cohen &amp; MacNeilage’s (1974) salience hypotheses) to accounting for the cognitive and physiological processes</w:t>
+      </w:r>
+      <w:r>
+        <w:rPr>
+          <w:color w:val="FF0000"/>
+        </w:rPr>
+        <w:t xml:space="preserve"> </w:t>
+      </w:r>
+      <w:r>
+        <w:rPr>
+          <w:color w:val="FF0000"/>
+        </w:rPr>
+        <w:t xml:space="preserve">(arousal-retrieval  and  functional  state-shift models). </w:t>
+      </w:r>
+      <w:r>
+        <w:rPr>
+          <w:color w:val="FF0000"/>
+        </w:rPr>
+        <w:t xml:space="preserve">The empirical data support the arousal-retrieval model and the life-style hypothesis. </w:t>
+      </w:r>
+      <w:r>
+        <w:rPr>
+          <w:color w:val="FF0000"/>
+        </w:rPr>
+        <w:t xml:space="preserve">A comprehensive, unified theory of dream recall should combine these two models. Day-to-day DRF variability: state dependant factors. Inter-individual variability: trait dependant factor. </w:t>
+      </w:r>
+      <w:bookmarkStart w:id="41" w:name="_GoBack"/>
+      <w:bookmarkEnd w:id="41"/>
+    </w:p>
+    <w:p/>
+    <w:bookmarkEnd w:id="39"/>
+    <w:p/>
+    <w:p>
+      <w:r>
+        <w:br w:type="page"/>
+      </w:r>
+    </w:p>
+    <w:p>
+      <w:pPr>
+        <w:pStyle w:val="Titre"/>
+      </w:pPr>
+      <w:bookmarkStart w:id="42" w:name="_Toc490466286"/>
+      <w:r>
+        <w:t>Dream content and dream function</w:t>
+      </w:r>
+      <w:bookmarkEnd w:id="42"/>
+    </w:p>
+    <w:p>
+      <w:r>
+        <w:t>Schopenhauer</w:t>
+      </w:r>
+    </w:p>
+    <w:p>
+      <w:pPr>
+        <w:pStyle w:val="Titre1"/>
+      </w:pPr>
+      <w:bookmarkStart w:id="43" w:name="_Toc490466287"/>
+      <w:r>
+        <w:t>Dream content</w:t>
+      </w:r>
+      <w:bookmarkEnd w:id="43"/>
+    </w:p>
+    <w:p>
+      <w:pPr>
+        <w:pStyle w:val="Titre2"/>
+      </w:pPr>
+      <w:bookmarkStart w:id="44" w:name="_Toc490466288"/>
+      <w:r>
+        <w:t xml:space="preserve">Methodology: </w:t>
+      </w:r>
+      <w:r>
+        <w:t xml:space="preserve">basic principles of </w:t>
+      </w:r>
+      <w:r>
+        <w:t>d</w:t>
+      </w:r>
+      <w:r>
+        <w:t>ream content analysis</w:t>
+      </w:r>
+      <w:bookmarkEnd w:id="44"/>
+    </w:p>
+    <w:p>
+      <w:pPr>
+        <w:pStyle w:val="Titre2"/>
+      </w:pPr>
+      <w:bookmarkStart w:id="45" w:name="_Toc490466289"/>
+      <w:r>
+        <w:t>Experimental results</w:t>
+      </w:r>
+      <w:bookmarkEnd w:id="45"/>
+    </w:p>
+    <w:p>
+      <w:pPr>
+        <w:pStyle w:val="Titre2"/>
+      </w:pPr>
+      <w:bookmarkStart w:id="46" w:name="_Toc490466290"/>
+      <w:r>
+        <w:t>The memory sources of dream</w:t>
+      </w:r>
+      <w:r>
+        <w:t>s</w:t>
+      </w:r>
+      <w:bookmarkEnd w:id="46"/>
+    </w:p>
+    <w:p>
+      <w:pPr>
+        <w:pStyle w:val="Titre1"/>
+      </w:pPr>
+      <w:bookmarkStart w:id="47" w:name="_Toc490466291"/>
+      <w:r>
+        <w:t>The function(s) of dreams</w:t>
+      </w:r>
+      <w:bookmarkEnd w:id="47"/>
+    </w:p>
+    <w:p>
+      <w:pPr>
+        <w:pStyle w:val="Titre2"/>
+      </w:pPr>
+      <w:bookmarkStart w:id="48" w:name="_Toc490466292"/>
+      <w:r>
+        <w:t>Historical perspective</w:t>
+      </w:r>
+      <w:bookmarkEnd w:id="48"/>
+    </w:p>
+    <w:p>
+      <w:r>
+        <w:t>Voir bouquin De Koninck</w:t>
+      </w:r>
+    </w:p>
+    <w:p>
+      <w:r>
+        <w:t>Plato</w:t>
+      </w:r>
+      <w:r>
+        <w:t>: dreams express hidden desires and are dominated by negative emotions (in tune with Freud, see De Koninck)</w:t>
       </w:r>
       <w:r>
         <w:t>.</w:t>
       </w:r>
-      <w:r>
-        <w:t xml:space="preserve"> </w:t>
-      </w:r>
-      <w:r>
-        <w:t xml:space="preserve"> </w:t>
-      </w:r>
-    </w:p>
+    </w:p>
+    <w:p>
+      <w:r>
+        <w:t>Aristotle</w:t>
+      </w:r>
+    </w:p>
+    <w:p/>
     <w:p>
       <w:pPr>
         <w:pStyle w:val="Titre2"/>
       </w:pPr>
-      <w:r>
-        <w:t>Salience hypothesis</w:t>
-      </w:r>
-    </w:p>
-    <w:p>
-      <w:r>
-        <w:t xml:space="preserve">Based on classical memory theory, Cohen developed in the seventies the interference hypothesis </w:t>
-      </w:r>
-      <w:r>
-        <w:fldChar w:fldCharType="begin"/>
-      </w:r>
-      <w:r>
-        <w:instrText xml:space="preserve"> ADDIN ZOTERO_ITEM CSL_CITATION {"citationID":"qLwXslb9","properties":{"formattedCitation":"(Cohen and Wolfe 1973)","plainCitation":"(Cohen and Wolfe 1973)"},"citationItems":[{"id":1270,"uris":["http://zotero.org/users/2461669/items/7987E6JE"],"uri":["http://zotero.org/users/2461669/items/7987E6JE"],"itemData":{"id":1270,"type":"article-journal","title":"Dream recall and repression: Evidence for an alternative hypothesis.","container-title":"Journal of Consulting and Clinical Psychology","page":"349","volume":"41","issue":"3","author":[{"family":"Cohen","given":"David B."},{"family":"Wolfe","given":"Gary"}],"issued":{"date-parts":[["1973"]]}}}],"schema":"https://github.com/citation-style-language/schema/raw/master/csl-citation.json"} </w:instrText>
-      </w:r>
-      <w:r>
-        <w:fldChar w:fldCharType="separate"/>
-      </w:r>
-      <w:r>
-        <w:t>(Cohen and Wolfe 1973)</w:t>
-      </w:r>
-      <w:r>
-        <w:fldChar w:fldCharType="end"/>
-      </w:r>
-      <w:r>
-        <w:t xml:space="preserve"> which was extended soon after into the salience hypothesis </w:t>
-      </w:r>
-      <w:r>
-        <w:fldChar w:fldCharType="begin"/>
-      </w:r>
-      <w:r>
-        <w:instrText xml:space="preserve"> ADDIN ZOTERO_ITEM CSL_CITATION {"citationID":"uwhkqgtd","properties":{"formattedCitation":"(Cohen and MacNeilage 1974)","plainCitation":"(Cohen and MacNeilage 1974)"},"citationItems":[{"id":1269,"uris":["http://zotero.org/users/2461669/items/6I9X84J6"],"uri":["http://zotero.org/users/2461669/items/6I9X84J6"],"itemData":{"id":1269,"type":"article-journal","title":"A test of the salience hypothesis of dream recall.","container-title":"Journal of Consulting and Clinical Psychology","page":"699","volume":"42","issue":"5","author":[{"family":"Cohen","given":"David B."},{"family":"MacNeilage","given":"Peter F."}],"issued":{"date-parts":[["1974"]]}}}],"schema":"https://github.com/citation-style-language/schema/raw/master/csl-citation.json"} </w:instrText>
-      </w:r>
-      <w:r>
-        <w:fldChar w:fldCharType="separate"/>
-      </w:r>
-      <w:r>
-        <w:t>(Cohen and MacNeilage 1974)</w:t>
-      </w:r>
-      <w:r>
-        <w:fldChar w:fldCharType="end"/>
-      </w:r>
-      <w:r>
-        <w:t xml:space="preserve">. </w:t>
-      </w:r>
-      <w:r>
-        <w:t xml:space="preserve">The interference hypothesis postulates that the dream memory trace remains so long as there is no </w:t>
-      </w:r>
-      <w:r>
-        <w:t xml:space="preserve">distraction or interference. </w:t>
-      </w:r>
-      <w:r>
-        <w:t xml:space="preserve">Otherwise, the forgetting of dreams </w:t>
-      </w:r>
-      <w:r>
-        <w:rPr>
-          <w:i/>
-        </w:rPr>
-        <w:t>“quickly serves as a function to maximize the memory capacity needed for the day ahead”</w:t>
-      </w:r>
-      <w:r>
-        <w:t xml:space="preserve"> </w:t>
-      </w:r>
-      <w:r>
-        <w:fldChar w:fldCharType="begin"/>
-      </w:r>
-      <w:r>
-        <w:instrText xml:space="preserve"> ADDIN ZOTERO_ITEM CSL_CITATION {"citationID":"zodfvmRG","properties":{"formattedCitation":"(Parke and Horton 2009)","plainCitation":"(Parke and Horton 2009)"},"citationItems":[{"id":1272,"uris":["http://zotero.org/users/2461669/items/V4BQXIGK"],"uri":["http://zotero.org/users/2461669/items/V4BQXIGK"],"itemData":{"id":1272,"type":"book","title":"A re-examination of the interference hypothesis on dream recall and dream salience","publisher":"Universitätsbibliothek der Universität Heidelberg","source":"Google Scholar","URL":"https://www.researchgate.net/profile/Caroline_Horton/publication/47541037_A_Re-Examination_of_the_Interference_Hypothesis_on_Dream_Recall/links/004635185624079fbb000000.pdf","author":[{"family":"Parke","given":"Amy R."},{"family":"Horton","given":"Carloline L."}],"issued":{"date-parts":[["2009"]]},"accessed":{"date-parts":[["2017",8,15]]}}}],"schema":"https://github.com/citation-style-language/schema/raw/master/csl-citation.json"} </w:instrText>
-      </w:r>
-      <w:r>
-        <w:fldChar w:fldCharType="separate"/>
-      </w:r>
-      <w:r>
-        <w:t>(Parke and Horton 2009)</w:t>
-      </w:r>
-      <w:r>
-        <w:fldChar w:fldCharType="end"/>
-      </w:r>
-      <w:r>
-        <w:t>.</w:t>
-      </w:r>
-      <w:r>
-        <w:t xml:space="preserve"> </w:t>
-      </w:r>
-    </w:p>
-    <w:p>
-      <w:r>
-        <w:t>Emphasizing dream content, the salience hypothesis states that the more salient a dream,</w:t>
-      </w:r>
-      <w:r>
-        <w:t xml:space="preserve"> and the less interferences there are during the recall process, </w:t>
-      </w:r>
-      <w:r>
-        <w:t xml:space="preserve">the more likely </w:t>
-      </w:r>
-      <w:r>
-        <w:t>the dream</w:t>
-      </w:r>
-      <w:r>
-        <w:t xml:space="preserve"> is to be recalled</w:t>
-      </w:r>
-      <w:r>
-        <w:t xml:space="preserve"> (e.g.</w:t>
-      </w:r>
-      <w:r>
-        <w:t xml:space="preserve"> </w:t>
-      </w:r>
-      <w:r>
-        <w:t>a vivid and</w:t>
-      </w:r>
-      <w:r>
-        <w:t>, bizarre dream with a strong em</w:t>
-      </w:r>
-      <w:r>
-        <w:t>otional content)</w:t>
-      </w:r>
-      <w:r>
-        <w:t xml:space="preserve">. </w:t>
-      </w:r>
-      <w:r>
-        <w:rPr>
-          <w:color w:val="FF0000"/>
-        </w:rPr>
-        <w:t>Consistent with this, studies reported that bizarreness and emotionality increase the memorability of a dream</w:t>
-      </w:r>
-      <w:r>
-        <w:t xml:space="preserve">. </w:t>
-      </w:r>
-      <w:bookmarkStart w:id="40" w:name="_GoBack"/>
-      <w:r>
-        <w:rPr>
-          <w:color w:val="FF0000"/>
-        </w:rPr>
-        <w:t xml:space="preserve">Noteworthy, a recent study by Parke and Horton (2009) reported that </w:t>
-      </w:r>
-      <w:r>
-        <w:rPr>
-          <w:color w:val="FF0000"/>
-        </w:rPr>
-        <w:t>interference influences dream recall failure…</w:t>
-      </w:r>
-      <w:bookmarkEnd w:id="40"/>
+      <w:bookmarkStart w:id="49" w:name="_Toc490466293"/>
+      <w:r>
+        <w:t>Emotional regulation</w:t>
+      </w:r>
+      <w:bookmarkEnd w:id="49"/>
     </w:p>
     <w:p>
       <w:pPr>
         <w:pStyle w:val="Titre2"/>
       </w:pPr>
-      <w:r>
-        <w:t>Arousal-retrieval</w:t>
-      </w:r>
+      <w:bookmarkStart w:id="50" w:name="_Toc490466294"/>
+      <w:r>
+        <w:t>Memory processing</w:t>
+      </w:r>
+      <w:bookmarkEnd w:id="50"/>
     </w:p>
     <w:p>
       <w:pPr>
         <w:pStyle w:val="Titre2"/>
       </w:pPr>
-      <w:r>
-        <w:t>Summary</w:t>
-      </w:r>
-    </w:p>
-    <w:p>
-      <w:r>
-        <w:rPr>
-          <w:color w:val="FF0000"/>
-        </w:rPr>
-        <w:t xml:space="preserve">They range from relating to the content of the dream (Freud’s repression (1900) and Cohen &amp; MacNeilage’s (1974) salience hypotheses) to accounting for the cognitive and </w:t>
-      </w:r>
-      <w:r>
-        <w:rPr>
-          <w:color w:val="FF0000"/>
-        </w:rPr>
-        <w:t>physiological processes</w:t>
-      </w:r>
-      <w:r>
-        <w:rPr>
-          <w:color w:val="FF0000"/>
-        </w:rPr>
-        <w:t xml:space="preserve"> </w:t>
-      </w:r>
-      <w:r>
-        <w:rPr>
-          <w:color w:val="FF0000"/>
-        </w:rPr>
-        <w:t>(arousal-retrieval  and  functional  state-shift models). These theories reflect the changing focuses within dream research over the decades.</w:t>
-      </w:r>
-      <w:r>
-        <w:rPr>
-          <w:color w:val="FF0000"/>
-        </w:rPr>
-        <w:t xml:space="preserve"> (Horton 2009)</w:t>
-      </w:r>
+      <w:bookmarkStart w:id="51" w:name="_Toc490466295"/>
+      <w:r>
+        <w:t>Others hypotheses</w:t>
+      </w:r>
+      <w:bookmarkEnd w:id="51"/>
     </w:p>
     <w:p/>
     <w:p>
       <w:r>
-        <w:t>Sleep inertia</w:t>
-      </w:r>
-      <w:r>
-        <w:t>?</w:t>
-      </w:r>
-      <w:bookmarkEnd w:id="39"/>
+        <w:br w:type="page"/>
+      </w:r>
+    </w:p>
+    <w:p>
+      <w:pPr>
+        <w:pStyle w:val="Titre"/>
+      </w:pPr>
+      <w:bookmarkStart w:id="52" w:name="_Toc490466296"/>
+      <w:r>
+        <w:t>Hypothesis and objectives</w:t>
+      </w:r>
+      <w:bookmarkEnd w:id="52"/>
+    </w:p>
+    <w:p>
+      <w:pPr>
+        <w:pStyle w:val="Titre1"/>
+      </w:pPr>
+      <w:bookmarkStart w:id="53" w:name="_Toc490466297"/>
+      <w:r>
+        <w:t>Unresolved issues</w:t>
+      </w:r>
+      <w:bookmarkEnd w:id="53"/>
+    </w:p>
+    <w:p>
+      <w:pPr>
+        <w:pStyle w:val="Titre2"/>
+      </w:pPr>
+      <w:bookmarkStart w:id="54" w:name="_Toc490466298"/>
+      <w:r>
+        <w:t>Difference</w:t>
+      </w:r>
+      <w:r>
+        <w:t>s between HR and LR at awakening</w:t>
+      </w:r>
+      <w:bookmarkEnd w:id="54"/>
+    </w:p>
+    <w:p>
+      <w:pPr>
+        <w:pStyle w:val="Titre2"/>
+      </w:pPr>
+      <w:bookmarkStart w:id="55" w:name="_Toc490466299"/>
+      <w:r>
+        <w:t>Differences in the micro-structure of HR and LR</w:t>
+      </w:r>
+      <w:bookmarkEnd w:id="55"/>
+    </w:p>
+    <w:p>
+      <w:pPr>
+        <w:pStyle w:val="Titre2"/>
+      </w:pPr>
+      <w:bookmarkStart w:id="56" w:name="_Toc490466300"/>
+      <w:r>
+        <w:t>What are the memory sources of dreaming?</w:t>
+      </w:r>
+      <w:bookmarkEnd w:id="56"/>
+      <w:r>
+        <w:br w:type="page"/>
+      </w:r>
     </w:p>
     <w:p/>
     <w:p>
+      <w:pPr>
+        <w:pStyle w:val="Partie"/>
+      </w:pPr>
+      <w:bookmarkStart w:id="57" w:name="_Toc490466301"/>
+      <w:r>
+        <w:t>EXPERIMENTAL RESULTS</w:t>
+      </w:r>
+      <w:bookmarkEnd w:id="57"/>
+    </w:p>
+    <w:p>
       <w:r>
         <w:br w:type="page"/>
       </w:r>
     </w:p>
     <w:p>
       <w:pPr>
-        <w:pStyle w:val="Titre"/>
-      </w:pPr>
-      <w:bookmarkStart w:id="41" w:name="_Toc490466286"/>
-      <w:r>
-        <w:t>Dream content and dream function</w:t>
-      </w:r>
-      <w:bookmarkEnd w:id="41"/>
-    </w:p>
-    <w:p>
-      <w:r>
-        <w:t>Schopenhauer</w:t>
-      </w:r>
-    </w:p>
-    <w:p>
-      <w:pPr>
-        <w:pStyle w:val="Titre1"/>
-      </w:pPr>
-      <w:bookmarkStart w:id="42" w:name="_Toc490466287"/>
-      <w:r>
-        <w:t>Dream content</w:t>
-      </w:r>
-      <w:bookmarkEnd w:id="42"/>
-    </w:p>
-    <w:p>
-      <w:pPr>
-        <w:pStyle w:val="Titre2"/>
-      </w:pPr>
-      <w:bookmarkStart w:id="43" w:name="_Toc490466288"/>
-      <w:r>
-        <w:t xml:space="preserve">Methodology: </w:t>
-      </w:r>
-      <w:r>
-        <w:t xml:space="preserve">basic principles of </w:t>
-      </w:r>
-      <w:r>
-        <w:t>d</w:t>
-      </w:r>
-      <w:r>
-        <w:t>ream content analysis</w:t>
-      </w:r>
-      <w:bookmarkEnd w:id="43"/>
-    </w:p>
-    <w:p>
-      <w:pPr>
-        <w:pStyle w:val="Titre2"/>
-      </w:pPr>
-      <w:bookmarkStart w:id="44" w:name="_Toc490466289"/>
-      <w:r>
-        <w:t>Experimental results</w:t>
-      </w:r>
-      <w:bookmarkEnd w:id="44"/>
-    </w:p>
-    <w:p>
-      <w:pPr>
-        <w:pStyle w:val="Titre2"/>
-      </w:pPr>
-      <w:bookmarkStart w:id="45" w:name="_Toc490466290"/>
-      <w:r>
-        <w:t>The memory sources of dream</w:t>
-      </w:r>
-      <w:r>
-        <w:t>s</w:t>
-      </w:r>
-      <w:bookmarkEnd w:id="45"/>
-    </w:p>
-    <w:p>
-      <w:pPr>
-        <w:pStyle w:val="Titre1"/>
-      </w:pPr>
-      <w:bookmarkStart w:id="46" w:name="_Toc490466291"/>
-      <w:r>
-        <w:t>The function(s) of dreams</w:t>
-      </w:r>
-      <w:bookmarkEnd w:id="46"/>
-    </w:p>
-    <w:p>
-      <w:pPr>
-        <w:pStyle w:val="Titre2"/>
-      </w:pPr>
-      <w:bookmarkStart w:id="47" w:name="_Toc490466292"/>
-      <w:r>
-        <w:t>Historical perspective</w:t>
-      </w:r>
-      <w:bookmarkEnd w:id="47"/>
-    </w:p>
-    <w:p>
-      <w:r>
-        <w:t>Voir bouquin De Koninck</w:t>
-      </w:r>
-    </w:p>
-    <w:p>
-      <w:r>
-        <w:t>Plato</w:t>
-      </w:r>
-      <w:r>
-        <w:t>: dreams express hidden desires and are dominated by negative emotions (in tune with Freud, see De Koninck)</w:t>
-      </w:r>
-      <w:r>
-        <w:t>.</w:t>
-      </w:r>
-    </w:p>
-    <w:p>
-      <w:r>
-        <w:t>Aristotle</w:t>
-      </w:r>
-    </w:p>
-    <w:p/>
-    <w:p>
-      <w:pPr>
-        <w:pStyle w:val="Titre2"/>
-      </w:pPr>
-      <w:bookmarkStart w:id="48" w:name="_Toc490466293"/>
-      <w:r>
-        <w:t>Emotional regulation</w:t>
-      </w:r>
-      <w:bookmarkEnd w:id="48"/>
-    </w:p>
-    <w:p>
-      <w:pPr>
-        <w:pStyle w:val="Titre2"/>
-      </w:pPr>
-      <w:bookmarkStart w:id="49" w:name="_Toc490466294"/>
-      <w:r>
-        <w:t>Memory processing</w:t>
-      </w:r>
-      <w:bookmarkEnd w:id="49"/>
-    </w:p>
-    <w:p>
-      <w:pPr>
-        <w:pStyle w:val="Titre2"/>
-      </w:pPr>
-      <w:bookmarkStart w:id="50" w:name="_Toc490466295"/>
-      <w:r>
-        <w:t>Others hypotheses</w:t>
-      </w:r>
-      <w:bookmarkEnd w:id="50"/>
-    </w:p>
-    <w:p/>
+        <w:pStyle w:val="Partie"/>
+      </w:pPr>
+    </w:p>
+    <w:p>
+      <w:pPr>
+        <w:pStyle w:val="Partie"/>
+      </w:pPr>
+      <w:bookmarkStart w:id="58" w:name="_Toc490466302"/>
+      <w:r>
+        <w:t>METHODOLOGICAL DEVELOPMENT</w:t>
+      </w:r>
+      <w:bookmarkEnd w:id="58"/>
+    </w:p>
     <w:p>
       <w:r>
         <w:br w:type="page"/>
@@ -14942,110 +15290,18 @@
     </w:p>
     <w:p>
       <w:pPr>
-        <w:pStyle w:val="Titre"/>
-      </w:pPr>
-      <w:bookmarkStart w:id="51" w:name="_Toc490466296"/>
-      <w:r>
-        <w:t>Hypothesis and objectives</w:t>
-      </w:r>
-      <w:bookmarkEnd w:id="51"/>
-    </w:p>
-    <w:p>
-      <w:pPr>
-        <w:pStyle w:val="Titre1"/>
-      </w:pPr>
-      <w:bookmarkStart w:id="52" w:name="_Toc490466297"/>
-      <w:r>
-        <w:t>Unresolved issues</w:t>
-      </w:r>
-      <w:bookmarkEnd w:id="52"/>
-    </w:p>
-    <w:p>
-      <w:pPr>
-        <w:pStyle w:val="Titre2"/>
-      </w:pPr>
-      <w:bookmarkStart w:id="53" w:name="_Toc490466298"/>
-      <w:r>
-        <w:t>Difference</w:t>
-      </w:r>
-      <w:r>
-        <w:t>s between HR and LR at awakening</w:t>
-      </w:r>
-      <w:bookmarkEnd w:id="53"/>
-    </w:p>
-    <w:p>
-      <w:pPr>
-        <w:pStyle w:val="Titre2"/>
-      </w:pPr>
-      <w:bookmarkStart w:id="54" w:name="_Toc490466299"/>
-      <w:r>
-        <w:t>Differences in the micro-structure of HR and LR</w:t>
-      </w:r>
-      <w:bookmarkEnd w:id="54"/>
-    </w:p>
-    <w:p>
-      <w:pPr>
-        <w:pStyle w:val="Titre2"/>
-      </w:pPr>
-      <w:bookmarkStart w:id="55" w:name="_Toc490466300"/>
-      <w:r>
-        <w:t>What are the memory sources of dreaming?</w:t>
-      </w:r>
-      <w:bookmarkEnd w:id="55"/>
-      <w:r>
-        <w:br w:type="page"/>
-      </w:r>
-    </w:p>
-    <w:p/>
-    <w:p>
-      <w:pPr>
         <w:pStyle w:val="Partie"/>
       </w:pPr>
-      <w:bookmarkStart w:id="56" w:name="_Toc490466301"/>
-      <w:r>
-        <w:t>EXPERIMENTAL RESULTS</w:t>
-      </w:r>
-      <w:bookmarkEnd w:id="56"/>
-    </w:p>
-    <w:p>
-      <w:r>
-        <w:br w:type="page"/>
-      </w:r>
     </w:p>
     <w:p>
       <w:pPr>
         <w:pStyle w:val="Partie"/>
       </w:pPr>
-    </w:p>
-    <w:p>
-      <w:pPr>
-        <w:pStyle w:val="Partie"/>
-      </w:pPr>
-      <w:bookmarkStart w:id="57" w:name="_Toc490466302"/>
-      <w:r>
-        <w:t>METHODOLOGICAL DEVELOPMENT</w:t>
-      </w:r>
-      <w:bookmarkEnd w:id="57"/>
-    </w:p>
-    <w:p>
-      <w:r>
-        <w:br w:type="page"/>
-      </w:r>
-    </w:p>
-    <w:p>
-      <w:pPr>
-        <w:pStyle w:val="Partie"/>
-      </w:pPr>
-    </w:p>
-    <w:p>
-      <w:pPr>
-        <w:pStyle w:val="Partie"/>
-      </w:pPr>
-      <w:bookmarkStart w:id="58" w:name="_Toc490466303"/>
+      <w:bookmarkStart w:id="59" w:name="_Toc490466303"/>
       <w:r>
         <w:t>GENERAL DISCUSSION</w:t>
       </w:r>
-      <w:bookmarkEnd w:id="58"/>
+      <w:bookmarkEnd w:id="59"/>
     </w:p>
     <w:p>
       <w:r>
@@ -15096,11 +15352,11 @@
       <w:pPr>
         <w:pStyle w:val="Partie"/>
       </w:pPr>
-      <w:bookmarkStart w:id="59" w:name="_Toc490466304"/>
+      <w:bookmarkStart w:id="60" w:name="_Toc490466304"/>
       <w:r>
         <w:t>ANNEXES</w:t>
       </w:r>
-      <w:bookmarkEnd w:id="59"/>
+      <w:bookmarkEnd w:id="60"/>
     </w:p>
     <w:p>
       <w:pPr>
@@ -15123,11 +15379,11 @@
       <w:pPr>
         <w:pStyle w:val="Partie"/>
       </w:pPr>
-      <w:bookmarkStart w:id="60" w:name="_Toc490466305"/>
+      <w:bookmarkStart w:id="61" w:name="_Toc490466305"/>
       <w:r>
         <w:t>REFERENCES</w:t>
       </w:r>
-      <w:bookmarkEnd w:id="60"/>
+      <w:bookmarkEnd w:id="61"/>
     </w:p>
     <w:sectPr>
       <w:footerReference w:type="default" r:id="rId16"/>
@@ -15190,7 +15446,7 @@
             <w:noProof/>
             <w:lang w:val="fr-FR"/>
           </w:rPr>
-          <w:t>42</w:t>
+          <w:t>36</w:t>
         </w:r>
         <w:r>
           <w:fldChar w:fldCharType="end"/>
@@ -16155,6 +16411,36 @@
   </w:num>
   <w:num w:numId="10">
     <w:abstractNumId w:val="0"/>
+  </w:num>
+  <w:num w:numId="11">
+    <w:abstractNumId w:val="8"/>
+    <w:lvlOverride w:ilvl="0">
+      <w:startOverride w:val="1"/>
+    </w:lvlOverride>
+    <w:lvlOverride w:ilvl="1">
+      <w:startOverride w:val="1"/>
+    </w:lvlOverride>
+    <w:lvlOverride w:ilvl="2">
+      <w:startOverride w:val="1"/>
+    </w:lvlOverride>
+    <w:lvlOverride w:ilvl="3">
+      <w:startOverride w:val="1"/>
+    </w:lvlOverride>
+    <w:lvlOverride w:ilvl="4">
+      <w:startOverride w:val="1"/>
+    </w:lvlOverride>
+    <w:lvlOverride w:ilvl="5">
+      <w:startOverride w:val="1"/>
+    </w:lvlOverride>
+    <w:lvlOverride w:ilvl="6">
+      <w:startOverride w:val="1"/>
+    </w:lvlOverride>
+    <w:lvlOverride w:ilvl="7">
+      <w:startOverride w:val="1"/>
+    </w:lvlOverride>
+    <w:lvlOverride w:ilvl="8">
+      <w:startOverride w:val="1"/>
+    </w:lvlOverride>
   </w:num>
 </w:numbering>
 </file>
@@ -17918,7 +18204,7 @@
 </file>
 
 <file path=customXml/itemProps1.xml><?xml version="1.0" encoding="utf-8"?>
-<ds:datastoreItem xmlns:ds="http://schemas.openxmlformats.org/officeDocument/2006/customXml" ds:itemID="{5FDC71EE-4383-4396-8EFE-BA14D9B10E0D}">
+<ds:datastoreItem xmlns:ds="http://schemas.openxmlformats.org/officeDocument/2006/customXml" ds:itemID="{6993ED9F-B783-437D-9CEA-DEBB457AFC95}">
   <ds:schemaRefs>
     <ds:schemaRef ds:uri="http://schemas.openxmlformats.org/officeDocument/2006/bibliography"/>
   </ds:schemaRefs>

</xml_diff>